<commit_message>
First delivery from Project Analysis and some performance code changes
</commit_message>
<xml_diff>
--- a/Project Analysis.docx
+++ b/Project Analysis.docx
@@ -23,7 +23,51 @@
     </w:p>
     <w:p>
       <w:r>
-        <w:t>For this project, we have been hired by Student Housing BV to create some software that will solve some issues between the students living in their houses. In this project analysis we plan to give a description of what we are planning to solve and how.</w:t>
+        <w:t>For this project, we have been hired by Student Housing BV</w:t>
+      </w:r>
+      <w:r>
+        <w:t xml:space="preserve">, </w:t>
+      </w:r>
+      <w:proofErr w:type="spellStart"/>
+      <w:r>
+        <w:t>their</w:t>
+      </w:r>
+      <w:proofErr w:type="spellEnd"/>
+      <w:r>
+        <w:t xml:space="preserve"> objective is to fix some issues that the clients living in their facilities have been complaining about regarding communal activities.</w:t>
+      </w:r>
+      <w:r>
+        <w:t xml:space="preserve"> Our responsibility is</w:t>
+      </w:r>
+      <w:r>
+        <w:t xml:space="preserve"> to create some software that will solve </w:t>
+      </w:r>
+      <w:r>
+        <w:t>the</w:t>
+      </w:r>
+      <w:r>
+        <w:t xml:space="preserve"> issues between the students living in their houses. In this project analysis</w:t>
+      </w:r>
+      <w:r>
+        <w:t>,</w:t>
+      </w:r>
+      <w:r>
+        <w:t xml:space="preserve"> we </w:t>
+      </w:r>
+      <w:r>
+        <w:t>will</w:t>
+      </w:r>
+      <w:r>
+        <w:t xml:space="preserve"> give a description of what we are planning to solve and </w:t>
+      </w:r>
+      <w:r>
+        <w:t>some of our first ideas of how we will tackle the problem</w:t>
+      </w:r>
+      <w:r>
+        <w:t>.</w:t>
+      </w:r>
+      <w:r>
+        <w:t xml:space="preserve"> //elaborate</w:t>
       </w:r>
     </w:p>
     <w:p/>
@@ -90,29 +134,37 @@
         <w:t>We will attempt to solve all this problems with our software solution</w:t>
       </w:r>
       <w:r>
-        <w:t>. Our aim is to create an app which will be subdivided in parts to solve each of the problems</w:t>
-      </w:r>
-      <w:r>
-        <w:t>. For the both the cleaning and the trash tasks we will simply display who’s turn it is. The rest of the people in the house will be able to vote whether that job was actually done. For the groceries, everyone will be able to input what they have bought and how much it was, and then as people pay there will be a tab to keep track of who’s missing. Lastly, the complaints will be sent remotely and anonymously through a second app that we will create for each person’s laptop.</w:t>
+        <w:t xml:space="preserve">. </w:t>
+      </w:r>
+      <w:r>
+        <w:t>Our aim is to create multiple two different apps. First, a communal one which everyone will be able to check, and it will simply display general information like, complaints, whose turn it is to clean and take the trash out and groceries done. Second, a personal app locked by a login, which will be used to place complaints anonymously and remotely, add items to the communal groceries and also, there will be a voting system to say whether a student with a task has performed that task or not.</w:t>
       </w:r>
     </w:p>
     <w:p>
       <w:r>
+        <w:t>In order to achieve our goals, we are planning on creating an SQL server and two windows forms in C# with Visual Studio.</w:t>
+      </w:r>
+    </w:p>
+    <w:p>
+      <w:r>
         <w:br/>
       </w:r>
       <w:r>
-        <w:t>We divided the tasks taking into account each one’s strengths and weaknesses. Alex will take the network connection, Menderes will take the cleaner and the trash parts of the program and Jose will take the groceries and the second app.</w:t>
-      </w:r>
+        <w:t>We divided the tasks taking into account each one’s strengths and weaknesses. Alex will take the network connection</w:t>
+      </w:r>
+      <w:r>
+        <w:t xml:space="preserve"> and the SQL server</w:t>
+      </w:r>
+      <w:r>
+        <w:t>, Menderes will take the cleaner and the trash parts of the program and Jose will take the groceries and the second app.</w:t>
+      </w:r>
+      <w:bookmarkStart w:id="0" w:name="_GoBack"/>
+      <w:bookmarkEnd w:id="0"/>
     </w:p>
     <w:p/>
     <w:p>
       <w:r>
-        <w:t>We believe that our software will be solid enough to keep track of who is doing what and will enable then for Student Housing BV to take action against those people who don’t want to cooperate, however, if the students from a house in specific decide to not follow the steps from the program and no one gives feedback on what is going on, the software will not be of much use since it is not in any way restricting students from anything or enforcing them to anything.</w:t>
-      </w:r>
-      <w:bookmarkStart w:id="0" w:name="_GoBack"/>
-      <w:bookmarkEnd w:id="0"/>
-      <w:r>
-        <w:t xml:space="preserve"> </w:t>
+        <w:t xml:space="preserve">We believe that our software will be solid enough to keep track of who is doing what and will enable then for Student Housing BV to take action against those people who don’t want to cooperate, however, if the students from a house in specific decide to not follow the steps from the program and no one gives feedback on what is going on, the software will not be of much use since it is not in any way restricting students from anything or enforcing them to anything. </w:t>
       </w:r>
     </w:p>
     <w:sectPr>

</xml_diff>